<commit_message>
moved date on bed bug doc
</commit_message>
<xml_diff>
--- a/Response_to_invoice_for_bed_bug_exterm_(nolines).docx
+++ b/Response_to_invoice_for_bed_bug_exterm_(nolines).docx
@@ -13,6 +13,183 @@
           <w:rFonts w:ascii="TrebuchetMS" w:hAnsi="TrebuchetMS" w:cs="TrebuchetMS"/>
         </w:rPr>
       </w:pPr>
+    </w:p>
+    <w:p>
+      <w:pPr>
+        <w:widowControl w:val="0"/>
+        <w:autoSpaceDE w:val="0"/>
+        <w:autoSpaceDN w:val="0"/>
+        <w:adjustRightInd w:val="0"/>
+        <w:jc w:val="center"/>
+        <w:rPr>
+          <w:rFonts w:ascii="TrebuchetMS" w:hAnsi="TrebuchetMS" w:cs="TrebuchetMS"/>
+        </w:rPr>
+      </w:pPr>
+      <w:r>
+        <w:rPr>
+          <w:rFonts w:ascii="TrebuchetMS" w:hAnsi="TrebuchetMS" w:cs="TrebuchetMS"/>
+        </w:rPr>
+        <w:t>Response to Invoice for Bed Bug Extermination</w:t>
+      </w:r>
+    </w:p>
+    <w:p>
+      <w:pPr>
+        <w:widowControl w:val="0"/>
+        <w:autoSpaceDE w:val="0"/>
+        <w:autoSpaceDN w:val="0"/>
+        <w:adjustRightInd w:val="0"/>
+        <w:jc w:val="center"/>
+        <w:rPr>
+          <w:rFonts w:ascii="TrebuchetMS" w:hAnsi="TrebuchetMS" w:cs="TrebuchetMS"/>
+        </w:rPr>
+      </w:pPr>
+    </w:p>
+    <w:p>
+      <w:pPr>
+        <w:widowControl w:val="0"/>
+        <w:autoSpaceDE w:val="0"/>
+        <w:autoSpaceDN w:val="0"/>
+        <w:adjustRightInd w:val="0"/>
+        <w:jc w:val="center"/>
+        <w:rPr>
+          <w:rFonts w:ascii="TrebuchetMS" w:hAnsi="TrebuchetMS" w:cs="TrebuchetMS"/>
+        </w:rPr>
+      </w:pPr>
+    </w:p>
+    <w:p>
+      <w:pPr>
+        <w:widowControl w:val="0"/>
+        <w:autoSpaceDE w:val="0"/>
+        <w:autoSpaceDN w:val="0"/>
+        <w:adjustRightInd w:val="0"/>
+        <w:rPr>
+          <w:rFonts w:ascii="TrebuchetMS" w:hAnsi="TrebuchetMS" w:cs="TrebuchetMS"/>
+          <w:i/>
+          <w:iCs/>
+        </w:rPr>
+        <w:sectPr>
+          <w:pgSz w:w="12240" w:h="15840"/>
+          <w:pgMar w:top="1440" w:right="1800" w:bottom="1440" w:left="1800" w:header="720" w:footer="720" w:gutter="0"/>
+          <w:cols w:space="720"/>
+        </w:sectPr>
+      </w:pPr>
+    </w:p>
+    <w:p>
+      <w:pPr>
+        <w:widowControl w:val="0"/>
+        <w:autoSpaceDE w:val="0"/>
+        <w:autoSpaceDN w:val="0"/>
+        <w:adjustRightInd w:val="0"/>
+        <w:rPr>
+          <w:rFonts w:ascii="TrebuchetMS" w:hAnsi="TrebuchetMS" w:cs="TrebuchetMS"/>
+          <w:i/>
+          <w:iCs/>
+        </w:rPr>
+      </w:pPr>
+      <w:r>
+        <w:rPr>
+          <w:rFonts w:ascii="TrebuchetMS" w:hAnsi="TrebuchetMS" w:cs="TrebuchetMS"/>
+          <w:i/>
+          <w:iCs/>
+        </w:rPr>
+        <w:fldChar w:fldCharType="begin"/>
+      </w:r>
+      <w:r>
+        <w:rPr>
+          <w:rFonts w:ascii="TrebuchetMS" w:hAnsi="TrebuchetMS" w:cs="TrebuchetMS"/>
+          <w:i/>
+          <w:iCs/>
+        </w:rPr>
+        <w:instrText xml:space="preserve"> MERGEFIELD lname </w:instrText>
+      </w:r>
+      <w:r>
+        <w:rPr>
+          <w:rFonts w:ascii="TrebuchetMS" w:hAnsi="TrebuchetMS" w:cs="TrebuchetMS"/>
+          <w:i/>
+          <w:iCs/>
+        </w:rPr>
+        <w:fldChar w:fldCharType="separate"/>
+      </w:r>
+      <w:r>
+        <w:rPr>
+          <w:rFonts w:ascii="TrebuchetMS" w:hAnsi="TrebuchetMS" w:cs="TrebuchetMS"/>
+          <w:i/>
+          <w:iCs/>
+          <w:noProof/>
+        </w:rPr>
+        <w:t>«lname»</w:t>
+      </w:r>
+      <w:r>
+        <w:rPr>
+          <w:rFonts w:ascii="TrebuchetMS" w:hAnsi="TrebuchetMS" w:cs="TrebuchetMS"/>
+          <w:i/>
+          <w:iCs/>
+        </w:rPr>
+        <w:fldChar w:fldCharType="end"/>
+      </w:r>
+    </w:p>
+    <w:p>
+      <w:pPr>
+        <w:widowControl w:val="0"/>
+        <w:autoSpaceDE w:val="0"/>
+        <w:autoSpaceDN w:val="0"/>
+        <w:adjustRightInd w:val="0"/>
+        <w:jc w:val="right"/>
+        <w:rPr>
+          <w:rFonts w:ascii="TrebuchetMS" w:hAnsi="TrebuchetMS" w:cs="TrebuchetMS"/>
+          <w:iCs/>
+        </w:rPr>
+        <w:sectPr>
+          <w:type w:val="continuous"/>
+          <w:pgSz w:w="12240" w:h="15840"/>
+          <w:pgMar w:top="1440" w:right="1800" w:bottom="1440" w:left="1800" w:header="720" w:footer="720" w:gutter="0"/>
+          <w:cols w:num="2" w:space="720"/>
+        </w:sectPr>
+      </w:pPr>
+      <w:r>
+        <w:rPr>
+          <w:rFonts w:ascii="TrebuchetMS" w:hAnsi="TrebuchetMS" w:cs="TrebuchetMS"/>
+          <w:i/>
+          <w:iCs/>
+        </w:rPr>
+        <w:t xml:space="preserve"> </w:t>
+      </w:r>
+      <w:r>
+        <w:rPr>
+          <w:rFonts w:ascii="TrebuchetMS" w:hAnsi="TrebuchetMS" w:cs="TrebuchetMS"/>
+          <w:iCs/>
+        </w:rPr>
+        <w:fldChar w:fldCharType="begin"/>
+      </w:r>
+      <w:r>
+        <w:rPr>
+          <w:rFonts w:ascii="TrebuchetMS" w:hAnsi="TrebuchetMS" w:cs="TrebuchetMS"/>
+          <w:iCs/>
+        </w:rPr>
+        <w:instrText xml:space="preserve"> DATE \@ "MMMM d, yyyy" </w:instrText>
+      </w:r>
+      <w:r>
+        <w:rPr>
+          <w:rFonts w:ascii="TrebuchetMS" w:hAnsi="TrebuchetMS" w:cs="TrebuchetMS"/>
+          <w:iCs/>
+        </w:rPr>
+        <w:fldChar w:fldCharType="separate"/>
+      </w:r>
+      <w:r>
+        <w:rPr>
+          <w:rFonts w:ascii="TrebuchetMS" w:hAnsi="TrebuchetMS" w:cs="TrebuchetMS"/>
+          <w:iCs/>
+          <w:noProof/>
+        </w:rPr>
+        <w:t>April 5, 2018</w:t>
+      </w:r>
+      <w:r>
+        <w:rPr>
+          <w:rFonts w:ascii="TrebuchetMS" w:hAnsi="TrebuchetMS" w:cs="TrebuchetMS"/>
+          <w:iCs/>
+        </w:rPr>
+        <w:fldChar w:fldCharType="end"/>
+      </w:r>
       <w:bookmarkStart w:id="0" w:name="_GoBack"/>
       <w:bookmarkEnd w:id="0"/>
     </w:p>
@@ -22,52 +199,8 @@
         <w:autoSpaceDE w:val="0"/>
         <w:autoSpaceDN w:val="0"/>
         <w:adjustRightInd w:val="0"/>
-        <w:jc w:val="center"/>
-        <w:rPr>
-          <w:rFonts w:ascii="TrebuchetMS" w:hAnsi="TrebuchetMS" w:cs="TrebuchetMS"/>
-        </w:rPr>
-      </w:pPr>
-      <w:r>
-        <w:rPr>
-          <w:rFonts w:ascii="TrebuchetMS" w:hAnsi="TrebuchetMS" w:cs="TrebuchetMS"/>
-        </w:rPr>
-        <w:t>Response to Invoice for Bed Bug Extermination</w:t>
-      </w:r>
-    </w:p>
-    <w:p>
-      <w:pPr>
-        <w:widowControl w:val="0"/>
-        <w:autoSpaceDE w:val="0"/>
-        <w:autoSpaceDN w:val="0"/>
-        <w:adjustRightInd w:val="0"/>
-        <w:jc w:val="center"/>
-        <w:rPr>
-          <w:rFonts w:ascii="TrebuchetMS" w:hAnsi="TrebuchetMS" w:cs="TrebuchetMS"/>
-        </w:rPr>
-      </w:pPr>
-    </w:p>
-    <w:p>
-      <w:pPr>
-        <w:widowControl w:val="0"/>
-        <w:autoSpaceDE w:val="0"/>
-        <w:autoSpaceDN w:val="0"/>
-        <w:adjustRightInd w:val="0"/>
-        <w:jc w:val="center"/>
-        <w:rPr>
-          <w:rFonts w:ascii="TrebuchetMS" w:hAnsi="TrebuchetMS" w:cs="TrebuchetMS"/>
-        </w:rPr>
-      </w:pPr>
-    </w:p>
-    <w:p>
-      <w:pPr>
-        <w:widowControl w:val="0"/>
-        <w:autoSpaceDE w:val="0"/>
-        <w:autoSpaceDN w:val="0"/>
-        <w:adjustRightInd w:val="0"/>
-        <w:rPr>
-          <w:rFonts w:ascii="TrebuchetMS" w:hAnsi="TrebuchetMS" w:cs="TrebuchetMS"/>
-          <w:i/>
-          <w:iCs/>
+        <w:rPr>
+          <w:rFonts w:ascii="TrebuchetMS" w:hAnsi="TrebuchetMS" w:cs="TrebuchetMS"/>
         </w:rPr>
       </w:pPr>
       <w:r>
@@ -84,7 +217,7 @@
           <w:i/>
           <w:iCs/>
         </w:rPr>
-        <w:instrText xml:space="preserve"> MERGEFIELD lname </w:instrText>
+        <w:instrText xml:space="preserve"> MERGEFIELD lstreet </w:instrText>
       </w:r>
       <w:r>
         <w:rPr>
@@ -101,7 +234,7 @@
           <w:iCs/>
           <w:noProof/>
         </w:rPr>
-        <w:t>«lname»</w:t>
+        <w:t>«lstreet»</w:t>
       </w:r>
       <w:r>
         <w:rPr>
@@ -120,6 +253,8 @@
         <w:adjustRightInd w:val="0"/>
         <w:rPr>
           <w:rFonts w:ascii="TrebuchetMS" w:hAnsi="TrebuchetMS" w:cs="TrebuchetMS"/>
+          <w:i/>
+          <w:iCs/>
         </w:rPr>
       </w:pPr>
       <w:r>
@@ -136,7 +271,7 @@
           <w:i/>
           <w:iCs/>
         </w:rPr>
-        <w:instrText xml:space="preserve"> MERGEFIELD lstreet </w:instrText>
+        <w:instrText xml:space="preserve"> MERGEFIELD laddress </w:instrText>
       </w:r>
       <w:r>
         <w:rPr>
@@ -153,7 +288,7 @@
           <w:iCs/>
           <w:noProof/>
         </w:rPr>
-        <w:t>«lstreet»</w:t>
+        <w:t>«laddress»</w:t>
       </w:r>
       <w:r>
         <w:rPr>
@@ -176,6 +311,25 @@
           <w:iCs/>
         </w:rPr>
       </w:pPr>
+    </w:p>
+    <w:p>
+      <w:pPr>
+        <w:widowControl w:val="0"/>
+        <w:autoSpaceDE w:val="0"/>
+        <w:autoSpaceDN w:val="0"/>
+        <w:adjustRightInd w:val="0"/>
+        <w:rPr>
+          <w:rFonts w:ascii="TrebuchetMS" w:hAnsi="TrebuchetMS" w:cs="TrebuchetMS"/>
+          <w:i/>
+          <w:iCs/>
+        </w:rPr>
+      </w:pPr>
+      <w:r>
+        <w:rPr>
+          <w:rFonts w:ascii="TrebuchetMS" w:hAnsi="TrebuchetMS" w:cs="TrebuchetMS"/>
+        </w:rPr>
+        <w:t xml:space="preserve">I, </w:t>
+      </w:r>
       <w:r>
         <w:rPr>
           <w:rFonts w:ascii="TrebuchetMS" w:hAnsi="TrebuchetMS" w:cs="TrebuchetMS"/>
@@ -190,7 +344,7 @@
           <w:i/>
           <w:iCs/>
         </w:rPr>
-        <w:instrText xml:space="preserve"> MERGEFIELD laddress </w:instrText>
+        <w:instrText xml:space="preserve"> MERGEFIELD tname1 </w:instrText>
       </w:r>
       <w:r>
         <w:rPr>
@@ -207,7 +361,7 @@
           <w:iCs/>
           <w:noProof/>
         </w:rPr>
-        <w:t>«laddress»</w:t>
+        <w:t>«tname1»</w:t>
       </w:r>
       <w:r>
         <w:rPr>
@@ -217,37 +371,27 @@
         </w:rPr>
         <w:fldChar w:fldCharType="end"/>
       </w:r>
-    </w:p>
-    <w:p>
-      <w:pPr>
-        <w:widowControl w:val="0"/>
-        <w:autoSpaceDE w:val="0"/>
-        <w:autoSpaceDN w:val="0"/>
-        <w:adjustRightInd w:val="0"/>
-        <w:rPr>
-          <w:rFonts w:ascii="TrebuchetMS" w:hAnsi="TrebuchetMS" w:cs="TrebuchetMS"/>
-          <w:i/>
-          <w:iCs/>
-        </w:rPr>
-      </w:pPr>
-    </w:p>
-    <w:p>
-      <w:pPr>
-        <w:widowControl w:val="0"/>
-        <w:autoSpaceDE w:val="0"/>
-        <w:autoSpaceDN w:val="0"/>
-        <w:adjustRightInd w:val="0"/>
-        <w:rPr>
-          <w:rFonts w:ascii="TrebuchetMS" w:hAnsi="TrebuchetMS" w:cs="TrebuchetMS"/>
-          <w:i/>
-          <w:iCs/>
-        </w:rPr>
-      </w:pPr>
-      <w:r>
-        <w:rPr>
-          <w:rFonts w:ascii="TrebuchetMS" w:hAnsi="TrebuchetMS" w:cs="TrebuchetMS"/>
-        </w:rPr>
-        <w:t xml:space="preserve">I, </w:t>
+      <w:r>
+        <w:rPr>
+          <w:rFonts w:ascii="TrebuchetMS" w:hAnsi="TrebuchetMS" w:cs="TrebuchetMS"/>
+          <w:i/>
+          <w:iCs/>
+        </w:rPr>
+        <w:t xml:space="preserve"> </w:t>
+      </w:r>
+      <w:r>
+        <w:rPr>
+          <w:rFonts w:ascii="TrebuchetMS" w:hAnsi="TrebuchetMS" w:cs="TrebuchetMS"/>
+        </w:rPr>
+        <w:t>reside at your property located at</w:t>
+      </w:r>
+      <w:r>
+        <w:rPr>
+          <w:rFonts w:ascii="TrebuchetMS" w:hAnsi="TrebuchetMS" w:cs="TrebuchetMS"/>
+          <w:i/>
+          <w:iCs/>
+        </w:rPr>
+        <w:t xml:space="preserve"> </w:t>
       </w:r>
       <w:r>
         <w:rPr>
@@ -263,7 +407,7 @@
           <w:i/>
           <w:iCs/>
         </w:rPr>
-        <w:instrText xml:space="preserve"> MERGEFIELD tname1 </w:instrText>
+        <w:instrText xml:space="preserve"> MERGEFIELD tstreet </w:instrText>
       </w:r>
       <w:r>
         <w:rPr>
@@ -280,7 +424,7 @@
           <w:iCs/>
           <w:noProof/>
         </w:rPr>
-        <w:t>«tname1»</w:t>
+        <w:t>«tstreet»</w:t>
       </w:r>
       <w:r>
         <w:rPr>
@@ -296,21 +440,7 @@
           <w:i/>
           <w:iCs/>
         </w:rPr>
-        <w:t xml:space="preserve"> </w:t>
-      </w:r>
-      <w:r>
-        <w:rPr>
-          <w:rFonts w:ascii="TrebuchetMS" w:hAnsi="TrebuchetMS" w:cs="TrebuchetMS"/>
-        </w:rPr>
-        <w:t>reside at your property located at</w:t>
-      </w:r>
-      <w:r>
-        <w:rPr>
-          <w:rFonts w:ascii="TrebuchetMS" w:hAnsi="TrebuchetMS" w:cs="TrebuchetMS"/>
-          <w:i/>
-          <w:iCs/>
-        </w:rPr>
-        <w:t xml:space="preserve"> </w:t>
+        <w:t xml:space="preserve">, </w:t>
       </w:r>
       <w:r>
         <w:rPr>
@@ -326,7 +456,7 @@
           <w:i/>
           <w:iCs/>
         </w:rPr>
-        <w:instrText xml:space="preserve"> MERGEFIELD tstreet </w:instrText>
+        <w:instrText xml:space="preserve"> MERGEFIELD taddress </w:instrText>
       </w:r>
       <w:r>
         <w:rPr>
@@ -343,7 +473,7 @@
           <w:iCs/>
           <w:noProof/>
         </w:rPr>
-        <w:t>«tstreet»</w:t>
+        <w:t>«taddress»</w:t>
       </w:r>
       <w:r>
         <w:rPr>
@@ -359,8 +489,208 @@
           <w:i/>
           <w:iCs/>
         </w:rPr>
-        <w:t xml:space="preserve">, </w:t>
-      </w:r>
+        <w:t>.</w:t>
+      </w:r>
+    </w:p>
+    <w:p>
+      <w:pPr>
+        <w:widowControl w:val="0"/>
+        <w:autoSpaceDE w:val="0"/>
+        <w:autoSpaceDN w:val="0"/>
+        <w:adjustRightInd w:val="0"/>
+        <w:rPr>
+          <w:rFonts w:ascii="TrebuchetMS" w:hAnsi="TrebuchetMS" w:cs="TrebuchetMS"/>
+          <w:i/>
+          <w:iCs/>
+        </w:rPr>
+      </w:pPr>
+    </w:p>
+    <w:p>
+      <w:pPr>
+        <w:widowControl w:val="0"/>
+        <w:autoSpaceDE w:val="0"/>
+        <w:autoSpaceDN w:val="0"/>
+        <w:adjustRightInd w:val="0"/>
+        <w:rPr>
+          <w:rFonts w:ascii="TrebuchetMS" w:hAnsi="TrebuchetMS" w:cs="TrebuchetMS"/>
+          <w:i/>
+          <w:iCs/>
+        </w:rPr>
+      </w:pPr>
+    </w:p>
+    <w:p>
+      <w:pPr>
+        <w:widowControl w:val="0"/>
+        <w:autoSpaceDE w:val="0"/>
+        <w:autoSpaceDN w:val="0"/>
+        <w:adjustRightInd w:val="0"/>
+        <w:rPr>
+          <w:rFonts w:ascii="TrebuchetMS" w:hAnsi="TrebuchetMS" w:cs="TrebuchetMS"/>
+        </w:rPr>
+      </w:pPr>
+      <w:r>
+        <w:rPr>
+          <w:rFonts w:ascii="TrebuchetMS" w:hAnsi="TrebuchetMS" w:cs="TrebuchetMS"/>
+        </w:rPr>
+        <w:t>This is a response to th</w:t>
+      </w:r>
+      <w:r>
+        <w:rPr>
+          <w:rFonts w:ascii="TrebuchetMS" w:hAnsi="TrebuchetMS" w:cs="TrebuchetMS"/>
+        </w:rPr>
+        <w:t>e invoice you sent me for bed bu</w:t>
+      </w:r>
+      <w:r>
+        <w:rPr>
+          <w:rFonts w:ascii="TrebuchetMS" w:hAnsi="TrebuchetMS" w:cs="TrebuchetMS"/>
+        </w:rPr>
+        <w:t xml:space="preserve">g treatment. I call your </w:t>
+      </w:r>
+    </w:p>
+    <w:p>
+      <w:pPr>
+        <w:widowControl w:val="0"/>
+        <w:autoSpaceDE w:val="0"/>
+        <w:autoSpaceDN w:val="0"/>
+        <w:adjustRightInd w:val="0"/>
+        <w:rPr>
+          <w:rFonts w:ascii="TrebuchetMS" w:hAnsi="TrebuchetMS" w:cs="TrebuchetMS"/>
+        </w:rPr>
+      </w:pPr>
+      <w:r>
+        <w:rPr>
+          <w:rFonts w:ascii="TrebuchetMS" w:hAnsi="TrebuchetMS" w:cs="TrebuchetMS"/>
+        </w:rPr>
+        <w:t xml:space="preserve">attention to Minnesota Statutes § 504B.161, subdivision 1, which makes the landlord responsible for maintenance unless the problem was caused by the “willful, malicious, or irresponsible conduct of the tenant.” I have not engaged in any such conduct regarding the bed bugs. Therefore, like any other maintenance problem — leaky toilet, flying bats in the attic, </w:t>
+      </w:r>
+      <w:proofErr w:type="spellStart"/>
+      <w:r>
+        <w:rPr>
+          <w:rFonts w:ascii="TrebuchetMS" w:hAnsi="TrebuchetMS" w:cs="TrebuchetMS"/>
+        </w:rPr>
+        <w:t>etc</w:t>
+      </w:r>
+      <w:proofErr w:type="spellEnd"/>
+      <w:r>
+        <w:rPr>
+          <w:rFonts w:ascii="TrebuchetMS" w:hAnsi="TrebuchetMS" w:cs="TrebuchetMS"/>
+        </w:rPr>
+        <w:t xml:space="preserve"> — the cost of dealing with the problem falls on you as landlord and not me as tenant. </w:t>
+      </w:r>
+    </w:p>
+    <w:p>
+      <w:pPr>
+        <w:widowControl w:val="0"/>
+        <w:autoSpaceDE w:val="0"/>
+        <w:autoSpaceDN w:val="0"/>
+        <w:adjustRightInd w:val="0"/>
+        <w:rPr>
+          <w:rFonts w:ascii="TrebuchetMS" w:hAnsi="TrebuchetMS" w:cs="TrebuchetMS"/>
+        </w:rPr>
+      </w:pPr>
+    </w:p>
+    <w:p>
+      <w:pPr>
+        <w:widowControl w:val="0"/>
+        <w:autoSpaceDE w:val="0"/>
+        <w:autoSpaceDN w:val="0"/>
+        <w:adjustRightInd w:val="0"/>
+        <w:rPr>
+          <w:rFonts w:ascii="TrebuchetMS" w:hAnsi="TrebuchetMS" w:cs="TrebuchetMS"/>
+        </w:rPr>
+      </w:pPr>
+      <w:r>
+        <w:rPr>
+          <w:rFonts w:ascii="TrebuchetMS" w:hAnsi="TrebuchetMS" w:cs="TrebuchetMS"/>
+        </w:rPr>
+        <w:t xml:space="preserve">Since your invoice appears to violate Minnesota law I do not plan to pay it. </w:t>
+      </w:r>
+      <w:r>
+        <w:rPr>
+          <w:rFonts w:ascii="TrebuchetMS" w:hAnsi="TrebuchetMS" w:cs="TrebuchetMS"/>
+        </w:rPr>
+        <w:t xml:space="preserve"> P</w:t>
+      </w:r>
+      <w:r>
+        <w:rPr>
+          <w:rFonts w:ascii="TrebuchetMS" w:hAnsi="TrebuchetMS" w:cs="TrebuchetMS"/>
+        </w:rPr>
+        <w:t xml:space="preserve">lease rescind the invoice within fourteen days. </w:t>
+      </w:r>
+    </w:p>
+    <w:p>
+      <w:pPr>
+        <w:widowControl w:val="0"/>
+        <w:autoSpaceDE w:val="0"/>
+        <w:autoSpaceDN w:val="0"/>
+        <w:adjustRightInd w:val="0"/>
+        <w:rPr>
+          <w:rFonts w:ascii="TrebuchetMS" w:hAnsi="TrebuchetMS" w:cs="TrebuchetMS"/>
+        </w:rPr>
+      </w:pPr>
+    </w:p>
+    <w:p>
+      <w:pPr>
+        <w:widowControl w:val="0"/>
+        <w:autoSpaceDE w:val="0"/>
+        <w:autoSpaceDN w:val="0"/>
+        <w:adjustRightInd w:val="0"/>
+        <w:rPr>
+          <w:rFonts w:ascii="TrebuchetMS" w:hAnsi="TrebuchetMS" w:cs="TrebuchetMS"/>
+        </w:rPr>
+      </w:pPr>
+      <w:r>
+        <w:rPr>
+          <w:rFonts w:ascii="TrebuchetMS" w:hAnsi="TrebuchetMS" w:cs="TrebuchetMS"/>
+        </w:rPr>
+        <w:t xml:space="preserve">Thank you for your prompt attention to this matter. </w:t>
+      </w:r>
+    </w:p>
+    <w:p>
+      <w:pPr>
+        <w:widowControl w:val="0"/>
+        <w:autoSpaceDE w:val="0"/>
+        <w:autoSpaceDN w:val="0"/>
+        <w:adjustRightInd w:val="0"/>
+        <w:rPr>
+          <w:rFonts w:ascii="TrebuchetMS" w:hAnsi="TrebuchetMS" w:cs="TrebuchetMS"/>
+        </w:rPr>
+      </w:pPr>
+    </w:p>
+    <w:p>
+      <w:pPr>
+        <w:widowControl w:val="0"/>
+        <w:autoSpaceDE w:val="0"/>
+        <w:autoSpaceDN w:val="0"/>
+        <w:adjustRightInd w:val="0"/>
+        <w:rPr>
+          <w:rFonts w:ascii="TrebuchetMS" w:hAnsi="TrebuchetMS" w:cs="TrebuchetMS"/>
+        </w:rPr>
+      </w:pPr>
+    </w:p>
+    <w:p>
+      <w:pPr>
+        <w:widowControl w:val="0"/>
+        <w:autoSpaceDE w:val="0"/>
+        <w:autoSpaceDN w:val="0"/>
+        <w:adjustRightInd w:val="0"/>
+        <w:rPr>
+          <w:rFonts w:ascii="TrebuchetMS" w:hAnsi="TrebuchetMS" w:cs="TrebuchetMS"/>
+        </w:rPr>
+      </w:pPr>
+    </w:p>
+    <w:p>
+      <w:pPr>
+        <w:widowControl w:val="0"/>
+        <w:autoSpaceDE w:val="0"/>
+        <w:autoSpaceDN w:val="0"/>
+        <w:adjustRightInd w:val="0"/>
+        <w:rPr>
+          <w:rFonts w:ascii="TrebuchetMS" w:hAnsi="TrebuchetMS" w:cs="TrebuchetMS"/>
+        </w:rPr>
+      </w:pPr>
+    </w:p>
+    <w:p>
       <w:r>
         <w:rPr>
           <w:rFonts w:ascii="TrebuchetMS" w:hAnsi="TrebuchetMS" w:cs="TrebuchetMS"/>
@@ -375,7 +705,7 @@
           <w:i/>
           <w:iCs/>
         </w:rPr>
-        <w:instrText xml:space="preserve"> MERGEFIELD taddress </w:instrText>
+        <w:instrText xml:space="preserve"> MERGEFIELD signature </w:instrText>
       </w:r>
       <w:r>
         <w:rPr>
@@ -392,7 +722,7 @@
           <w:iCs/>
           <w:noProof/>
         </w:rPr>
-        <w:t>«taddress»</w:t>
+        <w:t>«signature»</w:t>
       </w:r>
       <w:r>
         <w:rPr>
@@ -408,333 +738,12 @@
           <w:i/>
           <w:iCs/>
         </w:rPr>
-        <w:t>.</w:t>
-      </w:r>
-    </w:p>
-    <w:p>
-      <w:pPr>
-        <w:widowControl w:val="0"/>
-        <w:autoSpaceDE w:val="0"/>
-        <w:autoSpaceDN w:val="0"/>
-        <w:adjustRightInd w:val="0"/>
-        <w:rPr>
-          <w:rFonts w:ascii="TrebuchetMS" w:hAnsi="TrebuchetMS" w:cs="TrebuchetMS"/>
-          <w:i/>
-          <w:iCs/>
-        </w:rPr>
-      </w:pPr>
-    </w:p>
-    <w:p>
-      <w:pPr>
-        <w:widowControl w:val="0"/>
-        <w:autoSpaceDE w:val="0"/>
-        <w:autoSpaceDN w:val="0"/>
-        <w:adjustRightInd w:val="0"/>
-        <w:rPr>
-          <w:rFonts w:ascii="TrebuchetMS" w:hAnsi="TrebuchetMS" w:cs="TrebuchetMS"/>
-          <w:i/>
-          <w:iCs/>
-        </w:rPr>
-      </w:pPr>
-    </w:p>
-    <w:p>
-      <w:pPr>
-        <w:widowControl w:val="0"/>
-        <w:autoSpaceDE w:val="0"/>
-        <w:autoSpaceDN w:val="0"/>
-        <w:adjustRightInd w:val="0"/>
-        <w:rPr>
-          <w:rFonts w:ascii="TrebuchetMS" w:hAnsi="TrebuchetMS" w:cs="TrebuchetMS"/>
-        </w:rPr>
-      </w:pPr>
-      <w:r>
-        <w:rPr>
-          <w:rFonts w:ascii="TrebuchetMS" w:hAnsi="TrebuchetMS" w:cs="TrebuchetMS"/>
-        </w:rPr>
-        <w:t>This is a response to th</w:t>
-      </w:r>
-      <w:r>
-        <w:rPr>
-          <w:rFonts w:ascii="TrebuchetMS" w:hAnsi="TrebuchetMS" w:cs="TrebuchetMS"/>
-        </w:rPr>
-        <w:t>e invoice you sent me for bed bu</w:t>
-      </w:r>
-      <w:r>
-        <w:rPr>
-          <w:rFonts w:ascii="TrebuchetMS" w:hAnsi="TrebuchetMS" w:cs="TrebuchetMS"/>
-        </w:rPr>
-        <w:t xml:space="preserve">g treatment. I call your </w:t>
-      </w:r>
-    </w:p>
-    <w:p>
-      <w:pPr>
-        <w:widowControl w:val="0"/>
-        <w:autoSpaceDE w:val="0"/>
-        <w:autoSpaceDN w:val="0"/>
-        <w:adjustRightInd w:val="0"/>
-        <w:rPr>
-          <w:rFonts w:ascii="TrebuchetMS" w:hAnsi="TrebuchetMS" w:cs="TrebuchetMS"/>
-        </w:rPr>
-      </w:pPr>
-      <w:r>
-        <w:rPr>
-          <w:rFonts w:ascii="TrebuchetMS" w:hAnsi="TrebuchetMS" w:cs="TrebuchetMS"/>
-        </w:rPr>
-        <w:t xml:space="preserve">attention to Minnesota Statutes § 504B.161, subdivision 1, which makes the landlord responsible for maintenance unless the problem was caused by the “willful, malicious, or irresponsible conduct of the tenant.” I have not engaged in any such conduct regarding the bed bugs. Therefore, like any other maintenance problem — leaky toilet, flying bats in the attic, </w:t>
-      </w:r>
-      <w:proofErr w:type="spellStart"/>
-      <w:r>
-        <w:rPr>
-          <w:rFonts w:ascii="TrebuchetMS" w:hAnsi="TrebuchetMS" w:cs="TrebuchetMS"/>
-        </w:rPr>
-        <w:t>etc</w:t>
-      </w:r>
-      <w:proofErr w:type="spellEnd"/>
-      <w:r>
-        <w:rPr>
-          <w:rFonts w:ascii="TrebuchetMS" w:hAnsi="TrebuchetMS" w:cs="TrebuchetMS"/>
-        </w:rPr>
-        <w:t xml:space="preserve"> — the cost of dealing with the problem falls on you as landlord and not me as tenant. </w:t>
-      </w:r>
-    </w:p>
-    <w:p>
-      <w:pPr>
-        <w:widowControl w:val="0"/>
-        <w:autoSpaceDE w:val="0"/>
-        <w:autoSpaceDN w:val="0"/>
-        <w:adjustRightInd w:val="0"/>
-        <w:rPr>
-          <w:rFonts w:ascii="TrebuchetMS" w:hAnsi="TrebuchetMS" w:cs="TrebuchetMS"/>
-        </w:rPr>
-      </w:pPr>
-    </w:p>
-    <w:p>
-      <w:pPr>
-        <w:widowControl w:val="0"/>
-        <w:autoSpaceDE w:val="0"/>
-        <w:autoSpaceDN w:val="0"/>
-        <w:adjustRightInd w:val="0"/>
-        <w:rPr>
-          <w:rFonts w:ascii="TrebuchetMS" w:hAnsi="TrebuchetMS" w:cs="TrebuchetMS"/>
-        </w:rPr>
-      </w:pPr>
-      <w:r>
-        <w:rPr>
-          <w:rFonts w:ascii="TrebuchetMS" w:hAnsi="TrebuchetMS" w:cs="TrebuchetMS"/>
-        </w:rPr>
-        <w:t xml:space="preserve">Since your invoice appears to violate Minnesota law I do not plan to pay it. </w:t>
-      </w:r>
-      <w:r>
-        <w:rPr>
-          <w:rFonts w:ascii="TrebuchetMS" w:hAnsi="TrebuchetMS" w:cs="TrebuchetMS"/>
-        </w:rPr>
-        <w:t xml:space="preserve"> P</w:t>
-      </w:r>
-      <w:r>
-        <w:rPr>
-          <w:rFonts w:ascii="TrebuchetMS" w:hAnsi="TrebuchetMS" w:cs="TrebuchetMS"/>
-        </w:rPr>
-        <w:t xml:space="preserve">lease rescind the invoice within fourteen days. </w:t>
-      </w:r>
-    </w:p>
-    <w:p>
-      <w:pPr>
-        <w:widowControl w:val="0"/>
-        <w:autoSpaceDE w:val="0"/>
-        <w:autoSpaceDN w:val="0"/>
-        <w:adjustRightInd w:val="0"/>
-        <w:rPr>
-          <w:rFonts w:ascii="TrebuchetMS" w:hAnsi="TrebuchetMS" w:cs="TrebuchetMS"/>
-        </w:rPr>
-      </w:pPr>
-    </w:p>
-    <w:p>
-      <w:pPr>
-        <w:widowControl w:val="0"/>
-        <w:autoSpaceDE w:val="0"/>
-        <w:autoSpaceDN w:val="0"/>
-        <w:adjustRightInd w:val="0"/>
-        <w:rPr>
-          <w:rFonts w:ascii="TrebuchetMS" w:hAnsi="TrebuchetMS" w:cs="TrebuchetMS"/>
-        </w:rPr>
-      </w:pPr>
-      <w:r>
-        <w:rPr>
-          <w:rFonts w:ascii="TrebuchetMS" w:hAnsi="TrebuchetMS" w:cs="TrebuchetMS"/>
-        </w:rPr>
-        <w:t xml:space="preserve">Thank you for your prompt attention to this matter. </w:t>
-      </w:r>
-    </w:p>
-    <w:p>
-      <w:pPr>
-        <w:widowControl w:val="0"/>
-        <w:autoSpaceDE w:val="0"/>
-        <w:autoSpaceDN w:val="0"/>
-        <w:adjustRightInd w:val="0"/>
-        <w:rPr>
-          <w:rFonts w:ascii="TrebuchetMS" w:hAnsi="TrebuchetMS" w:cs="TrebuchetMS"/>
-        </w:rPr>
-      </w:pPr>
-    </w:p>
-    <w:p>
-      <w:pPr>
-        <w:widowControl w:val="0"/>
-        <w:autoSpaceDE w:val="0"/>
-        <w:autoSpaceDN w:val="0"/>
-        <w:adjustRightInd w:val="0"/>
-        <w:rPr>
-          <w:rFonts w:ascii="TrebuchetMS" w:hAnsi="TrebuchetMS" w:cs="TrebuchetMS"/>
-        </w:rPr>
-      </w:pPr>
-    </w:p>
-    <w:p>
-      <w:pPr>
-        <w:widowControl w:val="0"/>
-        <w:autoSpaceDE w:val="0"/>
-        <w:autoSpaceDN w:val="0"/>
-        <w:adjustRightInd w:val="0"/>
-        <w:rPr>
-          <w:rFonts w:ascii="TrebuchetMS" w:hAnsi="TrebuchetMS" w:cs="TrebuchetMS"/>
-        </w:rPr>
-      </w:pPr>
-    </w:p>
-    <w:p>
-      <w:pPr>
-        <w:widowControl w:val="0"/>
-        <w:autoSpaceDE w:val="0"/>
-        <w:autoSpaceDN w:val="0"/>
-        <w:adjustRightInd w:val="0"/>
-        <w:rPr>
-          <w:rFonts w:ascii="TrebuchetMS" w:hAnsi="TrebuchetMS" w:cs="TrebuchetMS"/>
-        </w:rPr>
-      </w:pPr>
-    </w:p>
-    <w:p>
-      <w:r>
-        <w:rPr>
-          <w:rFonts w:ascii="TrebuchetMS" w:hAnsi="TrebuchetMS" w:cs="TrebuchetMS"/>
-          <w:i/>
-          <w:iCs/>
-        </w:rPr>
-        <w:fldChar w:fldCharType="begin"/>
-      </w:r>
-      <w:r>
-        <w:rPr>
-          <w:rFonts w:ascii="TrebuchetMS" w:hAnsi="TrebuchetMS" w:cs="TrebuchetMS"/>
-          <w:i/>
-          <w:iCs/>
-        </w:rPr>
-        <w:instrText xml:space="preserve"> MERGEFIELD signature </w:instrText>
-      </w:r>
-      <w:r>
-        <w:rPr>
-          <w:rFonts w:ascii="TrebuchetMS" w:hAnsi="TrebuchetMS" w:cs="TrebuchetMS"/>
-          <w:i/>
-          <w:iCs/>
-        </w:rPr>
-        <w:fldChar w:fldCharType="separate"/>
-      </w:r>
-      <w:r>
-        <w:rPr>
-          <w:rFonts w:ascii="TrebuchetMS" w:hAnsi="TrebuchetMS" w:cs="TrebuchetMS"/>
-          <w:i/>
-          <w:iCs/>
-          <w:noProof/>
-        </w:rPr>
-        <w:t>«signature»</w:t>
-      </w:r>
-      <w:r>
-        <w:rPr>
-          <w:rFonts w:ascii="TrebuchetMS" w:hAnsi="TrebuchetMS" w:cs="TrebuchetMS"/>
-          <w:i/>
-          <w:iCs/>
-        </w:rPr>
-        <w:fldChar w:fldCharType="end"/>
-      </w:r>
-      <w:r>
-        <w:rPr>
-          <w:rFonts w:ascii="TrebuchetMS" w:hAnsi="TrebuchetMS" w:cs="TrebuchetMS"/>
-          <w:i/>
-          <w:iCs/>
-        </w:rPr>
         <w:tab/>
-      </w:r>
-      <w:r>
-        <w:rPr>
-          <w:rFonts w:ascii="TrebuchetMS" w:hAnsi="TrebuchetMS" w:cs="TrebuchetMS"/>
-          <w:i/>
-          <w:iCs/>
-        </w:rPr>
-        <w:tab/>
-      </w:r>
-      <w:r>
-        <w:rPr>
-          <w:rFonts w:ascii="TrebuchetMS" w:hAnsi="TrebuchetMS" w:cs="TrebuchetMS"/>
-          <w:i/>
-          <w:iCs/>
-        </w:rPr>
-        <w:tab/>
-      </w:r>
-      <w:r>
-        <w:rPr>
-          <w:rFonts w:ascii="TrebuchetMS" w:hAnsi="TrebuchetMS" w:cs="TrebuchetMS"/>
-          <w:i/>
-          <w:iCs/>
-        </w:rPr>
-        <w:tab/>
-      </w:r>
-      <w:r>
-        <w:rPr>
-          <w:rFonts w:ascii="TrebuchetMS" w:hAnsi="TrebuchetMS" w:cs="TrebuchetMS"/>
-          <w:i/>
-          <w:iCs/>
-        </w:rPr>
-        <w:tab/>
-      </w:r>
-      <w:r>
-        <w:rPr>
-          <w:rFonts w:ascii="TrebuchetMS" w:hAnsi="TrebuchetMS" w:cs="TrebuchetMS"/>
-          <w:i/>
-          <w:iCs/>
-        </w:rPr>
-        <w:fldChar w:fldCharType="begin"/>
-      </w:r>
-      <w:r>
-        <w:rPr>
-          <w:rFonts w:ascii="TrebuchetMS" w:hAnsi="TrebuchetMS" w:cs="TrebuchetMS"/>
-          <w:i/>
-          <w:iCs/>
-        </w:rPr>
-        <w:instrText xml:space="preserve"> DATE \@ "MMMM d, yyyy" </w:instrText>
-      </w:r>
-      <w:r>
-        <w:rPr>
-          <w:rFonts w:ascii="TrebuchetMS" w:hAnsi="TrebuchetMS" w:cs="TrebuchetMS"/>
-          <w:i/>
-          <w:iCs/>
-        </w:rPr>
-        <w:fldChar w:fldCharType="separate"/>
-      </w:r>
-      <w:r>
-        <w:rPr>
-          <w:rFonts w:ascii="TrebuchetMS" w:hAnsi="TrebuchetMS" w:cs="TrebuchetMS"/>
-          <w:i/>
-          <w:iCs/>
-          <w:noProof/>
-        </w:rPr>
-        <w:t>March 20, 2018</w:t>
-      </w:r>
-      <w:r>
-        <w:rPr>
-          <w:rFonts w:ascii="TrebuchetMS" w:hAnsi="TrebuchetMS" w:cs="TrebuchetMS"/>
-          <w:i/>
-          <w:iCs/>
-        </w:rPr>
-        <w:fldChar w:fldCharType="end"/>
       </w:r>
     </w:p>
     <w:p/>
     <w:sectPr>
+      <w:type w:val="continuous"/>
       <w:pgSz w:w="12240" w:h="15840"/>
       <w:pgMar w:top="1440" w:right="1800" w:bottom="1440" w:left="1800" w:header="720" w:footer="720" w:gutter="0"/>
       <w:cols w:space="720"/>
@@ -1024,10 +1033,6 @@
     <w:lsdException w:name="Book Title" w:uiPriority="33" w:qFormat="1"/>
     <w:lsdException w:name="Bibliography" w:semiHidden="1" w:uiPriority="37" w:unhideWhenUsed="1"/>
     <w:lsdException w:name="TOC Heading" w:semiHidden="1" w:uiPriority="39" w:unhideWhenUsed="1" w:qFormat="1"/>
-    <w:lsdException w:name="Grid Table Light" w:semiHidden="1" w:unhideWhenUsed="1"/>
-    <w:lsdException w:name="Grid Table 1 Light" w:semiHidden="1" w:unhideWhenUsed="1"/>
-    <w:lsdException w:name="Grid Table 2" w:semiHidden="1" w:unhideWhenUsed="1"/>
-    <w:lsdException w:name="Grid Table 3" w:semiHidden="1" w:unhideWhenUsed="1"/>
     <w:lsdException w:name="Grid Table 4" w:uiPriority="49"/>
     <w:lsdException w:name="Grid Table 5 Dark" w:uiPriority="50"/>
     <w:lsdException w:name="Grid Table 6 Colorful" w:uiPriority="51"/>

</xml_diff>